<commit_message>
stroop effect submission 2
second submission of stroop effect 2 test
</commit_message>
<xml_diff>
--- a/Stroop Effect/StroopData Solution.docx
+++ b/Stroop Effect/StroopData Solution.docx
@@ -50,31 +50,7 @@
           <w:szCs w:val="28"/>
           <w:lang w:bidi="hi-IN"/>
         </w:rPr>
-        <w:t xml:space="preserve">Questions </w:t>
-      </w:r>
-      <w:proofErr w:type="gramStart"/>
-      <w:r>
-        <w:rPr>
-          <w:rFonts w:ascii="Trebuchet MS" w:eastAsia="Times New Roman" w:hAnsi="Trebuchet MS" w:cs="Times New Roman"/>
-          <w:color w:val="4A86E8"/>
-          <w:kern w:val="36"/>
-          <w:sz w:val="28"/>
-          <w:szCs w:val="28"/>
-          <w:lang w:bidi="hi-IN"/>
-        </w:rPr>
-        <w:t>For</w:t>
-      </w:r>
-      <w:proofErr w:type="gramEnd"/>
-      <w:r>
-        <w:rPr>
-          <w:rFonts w:ascii="Trebuchet MS" w:eastAsia="Times New Roman" w:hAnsi="Trebuchet MS" w:cs="Times New Roman"/>
-          <w:color w:val="4A86E8"/>
-          <w:kern w:val="36"/>
-          <w:sz w:val="28"/>
-          <w:szCs w:val="28"/>
-          <w:lang w:bidi="hi-IN"/>
-        </w:rPr>
-        <w:t xml:space="preserve"> Investigation</w:t>
+        <w:t>Questions For Investigation</w:t>
       </w:r>
     </w:p>
     <w:p>
@@ -153,25 +129,39 @@
           <w:color w:val="000000"/>
           <w:shd w:val="clear" w:color="auto" w:fill="FFFFFF"/>
         </w:rPr>
-        <w:t xml:space="preserve"> The words used for performing the </w:t>
-      </w:r>
-      <w:proofErr w:type="spellStart"/>
-      <w:r>
-        <w:rPr>
-          <w:rFonts w:ascii="Arial" w:hAnsi="Arial" w:cs="Arial"/>
-          <w:color w:val="000000"/>
-          <w:shd w:val="clear" w:color="auto" w:fill="FFFFFF"/>
-        </w:rPr>
-        <w:t>Stroop</w:t>
-      </w:r>
-      <w:proofErr w:type="spellEnd"/>
-      <w:r>
-        <w:rPr>
-          <w:rFonts w:ascii="Arial" w:hAnsi="Arial" w:cs="Arial"/>
-          <w:color w:val="000000"/>
-          <w:shd w:val="clear" w:color="auto" w:fill="FFFFFF"/>
-        </w:rPr>
-        <w:t xml:space="preserve"> effect test.</w:t>
+        <w:t xml:space="preserve"> The </w:t>
+      </w:r>
+      <w:r>
+        <w:rPr>
+          <w:rFonts w:ascii="Arial" w:hAnsi="Arial" w:cs="Arial"/>
+          <w:color w:val="000000"/>
+          <w:shd w:val="clear" w:color="auto" w:fill="FFFFFF"/>
+        </w:rPr>
+        <w:t>property of word/color congruency between the word and the color of the word</w:t>
+      </w:r>
+      <w:r>
+        <w:rPr>
+          <w:rFonts w:ascii="Arial" w:hAnsi="Arial" w:cs="Arial"/>
+          <w:color w:val="000000"/>
+          <w:shd w:val="clear" w:color="auto" w:fill="FFFFFF"/>
+        </w:rPr>
+        <w:t xml:space="preserve"> is the independent variable</w:t>
+      </w:r>
+      <w:r>
+        <w:rPr>
+          <w:rFonts w:ascii="Arial" w:hAnsi="Arial" w:cs="Arial"/>
+          <w:color w:val="000000"/>
+          <w:shd w:val="clear" w:color="auto" w:fill="FFFFFF"/>
+        </w:rPr>
+        <w:t xml:space="preserve"> </w:t>
+      </w:r>
+      <w:r>
+        <w:rPr>
+          <w:rFonts w:ascii="Arial" w:hAnsi="Arial" w:cs="Arial"/>
+          <w:color w:val="000000"/>
+          <w:shd w:val="clear" w:color="auto" w:fill="FFFFFF"/>
+        </w:rPr>
+        <w:t>.</w:t>
       </w:r>
     </w:p>
     <w:p>
@@ -200,25 +190,7 @@
           <w:color w:val="000000"/>
           <w:shd w:val="clear" w:color="auto" w:fill="FFFFFF"/>
         </w:rPr>
-        <w:t xml:space="preserve"> The time taken to recognize the word’s color to complete the </w:t>
-      </w:r>
-      <w:proofErr w:type="spellStart"/>
-      <w:r>
-        <w:rPr>
-          <w:rFonts w:ascii="Arial" w:hAnsi="Arial" w:cs="Arial"/>
-          <w:color w:val="000000"/>
-          <w:shd w:val="clear" w:color="auto" w:fill="FFFFFF"/>
-        </w:rPr>
-        <w:t>Stroop</w:t>
-      </w:r>
-      <w:proofErr w:type="spellEnd"/>
-      <w:r>
-        <w:rPr>
-          <w:rFonts w:ascii="Arial" w:hAnsi="Arial" w:cs="Arial"/>
-          <w:color w:val="000000"/>
-          <w:shd w:val="clear" w:color="auto" w:fill="FFFFFF"/>
-        </w:rPr>
-        <w:t xml:space="preserve"> test.</w:t>
+        <w:t xml:space="preserve"> The time taken to recognize the word’s color to complete the Stroop test.</w:t>
       </w:r>
     </w:p>
     <w:p>
@@ -338,25 +310,7 @@
           <w:bCs/>
           <w:shd w:val="clear" w:color="auto" w:fill="FFFFFF"/>
         </w:rPr>
-        <w:t xml:space="preserve">The population </w:t>
-      </w:r>
-      <w:proofErr w:type="gramStart"/>
-      <w:r>
-        <w:rPr>
-          <w:rFonts w:ascii="Arial" w:hAnsi="Arial" w:cs="Arial"/>
-          <w:bCs/>
-          <w:shd w:val="clear" w:color="auto" w:fill="FFFFFF"/>
-        </w:rPr>
-        <w:t>mean  for</w:t>
-      </w:r>
-      <w:proofErr w:type="gramEnd"/>
-      <w:r>
-        <w:rPr>
-          <w:rFonts w:ascii="Arial" w:hAnsi="Arial" w:cs="Arial"/>
-          <w:bCs/>
-          <w:shd w:val="clear" w:color="auto" w:fill="FFFFFF"/>
-        </w:rPr>
-        <w:t xml:space="preserve"> both Congruent and Incongruent test is same.</w:t>
+        <w:t>The population mean  for both Congruent and Incongruent test is same.</w:t>
       </w:r>
     </w:p>
     <w:p>
@@ -402,87 +356,7 @@
           <w:sz w:val="21"/>
           <w:szCs w:val="21"/>
         </w:rPr>
-        <w:t xml:space="preserve">: </w:t>
-      </w:r>
-      <w:proofErr w:type="spellStart"/>
-      <w:r>
-        <w:rPr>
-          <w:rFonts w:ascii="Helvetica" w:hAnsi="Helvetica"/>
-          <w:color w:val="000000"/>
-          <w:sz w:val="21"/>
-          <w:szCs w:val="21"/>
-        </w:rPr>
-        <w:t>μi</w:t>
-      </w:r>
-      <w:proofErr w:type="spellEnd"/>
-      <w:r>
-        <w:rPr>
-          <w:rFonts w:ascii="Helvetica" w:hAnsi="Helvetica"/>
-          <w:color w:val="000000"/>
-          <w:sz w:val="21"/>
-          <w:szCs w:val="21"/>
-        </w:rPr>
-        <w:t>=</w:t>
-      </w:r>
-      <w:proofErr w:type="spellStart"/>
-      <w:r>
-        <w:rPr>
-          <w:rFonts w:ascii="Helvetica" w:hAnsi="Helvetica"/>
-          <w:color w:val="000000"/>
-          <w:sz w:val="21"/>
-          <w:szCs w:val="21"/>
-        </w:rPr>
-        <w:t>μc</w:t>
-      </w:r>
-      <w:proofErr w:type="spellEnd"/>
-      <w:r>
-        <w:rPr>
-          <w:rFonts w:ascii="Helvetica" w:hAnsi="Helvetica"/>
-          <w:color w:val="000000"/>
-          <w:sz w:val="21"/>
-          <w:szCs w:val="21"/>
-        </w:rPr>
-        <w:t xml:space="preserve"> (</w:t>
-      </w:r>
-      <w:proofErr w:type="spellStart"/>
-      <w:r>
-        <w:rPr>
-          <w:rFonts w:ascii="Helvetica" w:hAnsi="Helvetica"/>
-          <w:color w:val="000000"/>
-          <w:sz w:val="21"/>
-          <w:szCs w:val="21"/>
-        </w:rPr>
-        <w:t>μi</w:t>
-      </w:r>
-      <w:proofErr w:type="spellEnd"/>
-      <w:r>
-        <w:rPr>
-          <w:rFonts w:ascii="Helvetica" w:hAnsi="Helvetica"/>
-          <w:color w:val="000000"/>
-          <w:sz w:val="21"/>
-          <w:szCs w:val="21"/>
-        </w:rPr>
-        <w:t xml:space="preserve"> - population mean of incongruent values, </w:t>
-      </w:r>
-      <w:proofErr w:type="spellStart"/>
-      <w:r>
-        <w:rPr>
-          <w:rFonts w:ascii="Helvetica" w:hAnsi="Helvetica"/>
-          <w:color w:val="000000"/>
-          <w:sz w:val="21"/>
-          <w:szCs w:val="21"/>
-        </w:rPr>
-        <w:t>μc</w:t>
-      </w:r>
-      <w:proofErr w:type="spellEnd"/>
-      <w:r>
-        <w:rPr>
-          <w:rFonts w:ascii="Helvetica" w:hAnsi="Helvetica"/>
-          <w:color w:val="000000"/>
-          <w:sz w:val="21"/>
-          <w:szCs w:val="21"/>
-        </w:rPr>
-        <w:t xml:space="preserve"> - population mean of congruent values)</w:t>
+        <w:t>: μi=μc (μi - population mean of incongruent values, μc - population mean of congruent values)</w:t>
       </w:r>
     </w:p>
     <w:p>
@@ -505,19 +379,8 @@
           <w:bCs/>
           <w:shd w:val="clear" w:color="auto" w:fill="FFFFFF"/>
         </w:rPr>
-        <w:t xml:space="preserve">Alternate </w:t>
-      </w:r>
-      <w:proofErr w:type="gramStart"/>
-      <w:r>
-        <w:rPr>
-          <w:rFonts w:ascii="Arial" w:hAnsi="Arial" w:cs="Arial"/>
-          <w:b/>
-          <w:bCs/>
-          <w:shd w:val="clear" w:color="auto" w:fill="FFFFFF"/>
-        </w:rPr>
-        <w:t>Hypothesis(</w:t>
-      </w:r>
-      <w:proofErr w:type="gramEnd"/>
+        <w:t>Alternate Hypothesis(</w:t>
+      </w:r>
       <w:r>
         <w:rPr>
           <w:rStyle w:val="Strong"/>
@@ -611,87 +474,7 @@
           <w:sz w:val="21"/>
           <w:szCs w:val="21"/>
         </w:rPr>
-        <w:t xml:space="preserve">: </w:t>
-      </w:r>
-      <w:proofErr w:type="spellStart"/>
-      <w:r>
-        <w:rPr>
-          <w:rFonts w:ascii="Helvetica" w:hAnsi="Helvetica"/>
-          <w:color w:val="000000"/>
-          <w:sz w:val="21"/>
-          <w:szCs w:val="21"/>
-        </w:rPr>
-        <w:t>μi</w:t>
-      </w:r>
-      <w:proofErr w:type="spellEnd"/>
-      <w:r>
-        <w:rPr>
-          <w:rFonts w:ascii="Helvetica" w:hAnsi="Helvetica"/>
-          <w:color w:val="000000"/>
-          <w:sz w:val="21"/>
-          <w:szCs w:val="21"/>
-        </w:rPr>
-        <w:t xml:space="preserve"> &gt; </w:t>
-      </w:r>
-      <w:proofErr w:type="spellStart"/>
-      <w:r>
-        <w:rPr>
-          <w:rFonts w:ascii="Helvetica" w:hAnsi="Helvetica"/>
-          <w:color w:val="000000"/>
-          <w:sz w:val="21"/>
-          <w:szCs w:val="21"/>
-        </w:rPr>
-        <w:t>μc</w:t>
-      </w:r>
-      <w:proofErr w:type="spellEnd"/>
-      <w:r>
-        <w:rPr>
-          <w:rFonts w:ascii="Helvetica" w:hAnsi="Helvetica"/>
-          <w:color w:val="000000"/>
-          <w:sz w:val="21"/>
-          <w:szCs w:val="21"/>
-        </w:rPr>
-        <w:t xml:space="preserve"> (</w:t>
-      </w:r>
-      <w:proofErr w:type="spellStart"/>
-      <w:r>
-        <w:rPr>
-          <w:rFonts w:ascii="Helvetica" w:hAnsi="Helvetica"/>
-          <w:color w:val="000000"/>
-          <w:sz w:val="21"/>
-          <w:szCs w:val="21"/>
-        </w:rPr>
-        <w:t>μi</w:t>
-      </w:r>
-      <w:proofErr w:type="spellEnd"/>
-      <w:r>
-        <w:rPr>
-          <w:rFonts w:ascii="Helvetica" w:hAnsi="Helvetica"/>
-          <w:color w:val="000000"/>
-          <w:sz w:val="21"/>
-          <w:szCs w:val="21"/>
-        </w:rPr>
-        <w:t xml:space="preserve"> - population mean of incongruent values, </w:t>
-      </w:r>
-      <w:proofErr w:type="spellStart"/>
-      <w:r>
-        <w:rPr>
-          <w:rFonts w:ascii="Helvetica" w:hAnsi="Helvetica"/>
-          <w:color w:val="000000"/>
-          <w:sz w:val="21"/>
-          <w:szCs w:val="21"/>
-        </w:rPr>
-        <w:t>μc</w:t>
-      </w:r>
-      <w:proofErr w:type="spellEnd"/>
-      <w:r>
-        <w:rPr>
-          <w:rFonts w:ascii="Helvetica" w:hAnsi="Helvetica"/>
-          <w:color w:val="000000"/>
-          <w:sz w:val="21"/>
-          <w:szCs w:val="21"/>
-        </w:rPr>
-        <w:t xml:space="preserve"> - population mean of congruent values)</w:t>
+        <w:t>: μi &gt; μc (μi - population mean of incongruent values, μc - population mean of congruent values)</w:t>
       </w:r>
     </w:p>
     <w:p>
@@ -714,16 +497,7 @@
           <w:sz w:val="21"/>
           <w:szCs w:val="21"/>
         </w:rPr>
-        <w:t>I will perform the t-test on the sample data as the two sample data is present and the population parameters are unknown. So we can get the t-value a</w:t>
-      </w:r>
-      <w:r>
-        <w:rPr>
-          <w:rFonts w:ascii="Helvetica" w:hAnsi="Helvetica"/>
-          <w:color w:val="000000"/>
-          <w:sz w:val="21"/>
-          <w:szCs w:val="21"/>
-        </w:rPr>
-        <w:t>nd see if it lies inside or outside of the confidence interval to prove the hypothesis test.</w:t>
+        <w:t>Since the sample size is less than 30 and the central limit theorem holds good for sample size greater than 35. Also we are not been provided the population mean and population standard deviation so performing a z-test is not possible in our scenario.</w:t>
       </w:r>
     </w:p>
     <w:p>
@@ -746,7 +520,16 @@
           <w:sz w:val="21"/>
           <w:szCs w:val="21"/>
         </w:rPr>
-        <w:t>The t-test will be one tail test where we will see if the t-value lies below the left of the 95% confidence interval.</w:t>
+        <w:t>A one-tail t-test</w:t>
+      </w:r>
+      <w:r>
+        <w:rPr>
+          <w:rFonts w:ascii="Helvetica" w:hAnsi="Helvetica"/>
+          <w:color w:val="000000"/>
+          <w:sz w:val="21"/>
+          <w:szCs w:val="21"/>
+        </w:rPr>
+        <w:t>(dependent test) is ideal where two tests are performed on same group of sample under different conditions. We can reject the null if the test is significant at probability &lt;0.05 or 5%.</w:t>
       </w:r>
     </w:p>
     <w:p>
@@ -762,14 +545,235 @@
           <w:szCs w:val="21"/>
         </w:rPr>
       </w:pPr>
-      <w:r>
-        <w:rPr>
-          <w:rFonts w:ascii="Helvetica" w:hAnsi="Helvetica"/>
-          <w:color w:val="000000"/>
-          <w:sz w:val="21"/>
-          <w:szCs w:val="21"/>
-        </w:rPr>
-        <w:t>The unavailability of population mean and population standard deviation is also a reason to choose the t-test over the z-test.</w:t>
+    </w:p>
+    <w:p>
+      <w:pPr>
+        <w:pStyle w:val="c0"/>
+        <w:spacing w:before="0" w:beforeAutospacing="0" w:after="0" w:afterAutospacing="0"/>
+        <w:rPr>
+          <w:rStyle w:val="c1"/>
+          <w:rFonts w:ascii="Arial" w:hAnsi="Arial" w:cs="Arial"/>
+          <w:color w:val="000000"/>
+          <w:sz w:val="22"/>
+          <w:szCs w:val="22"/>
+        </w:rPr>
+      </w:pPr>
+    </w:p>
+    <w:p>
+      <w:pPr>
+        <w:pStyle w:val="c0"/>
+        <w:spacing w:before="0" w:beforeAutospacing="0" w:after="0" w:afterAutospacing="0"/>
+        <w:rPr>
+          <w:rStyle w:val="c1"/>
+          <w:rFonts w:ascii="Arial" w:hAnsi="Arial" w:cs="Arial"/>
+          <w:color w:val="000000"/>
+          <w:sz w:val="22"/>
+          <w:szCs w:val="22"/>
+        </w:rPr>
+      </w:pPr>
+    </w:p>
+    <w:p>
+      <w:pPr>
+        <w:pStyle w:val="c0"/>
+        <w:spacing w:before="0" w:beforeAutospacing="0" w:after="0" w:afterAutospacing="0"/>
+        <w:rPr>
+          <w:rStyle w:val="c1"/>
+          <w:rFonts w:ascii="Arial" w:hAnsi="Arial" w:cs="Arial"/>
+          <w:color w:val="000000"/>
+          <w:sz w:val="22"/>
+          <w:szCs w:val="22"/>
+        </w:rPr>
+      </w:pPr>
+    </w:p>
+    <w:p>
+      <w:pPr>
+        <w:pStyle w:val="c0"/>
+        <w:spacing w:before="0" w:beforeAutospacing="0" w:after="0" w:afterAutospacing="0"/>
+        <w:rPr>
+          <w:rStyle w:val="c1"/>
+          <w:rFonts w:ascii="Arial" w:hAnsi="Arial" w:cs="Arial"/>
+          <w:color w:val="000000"/>
+          <w:sz w:val="22"/>
+          <w:szCs w:val="22"/>
+        </w:rPr>
+      </w:pPr>
+    </w:p>
+    <w:p>
+      <w:pPr>
+        <w:pStyle w:val="c0"/>
+        <w:spacing w:before="0" w:beforeAutospacing="0" w:after="0" w:afterAutospacing="0"/>
+        <w:rPr>
+          <w:rStyle w:val="c1"/>
+          <w:rFonts w:ascii="Arial" w:hAnsi="Arial" w:cs="Arial"/>
+          <w:color w:val="000000"/>
+          <w:sz w:val="22"/>
+          <w:szCs w:val="22"/>
+        </w:rPr>
+      </w:pPr>
+    </w:p>
+    <w:p>
+      <w:pPr>
+        <w:pStyle w:val="c0"/>
+        <w:spacing w:before="0" w:beforeAutospacing="0" w:after="0" w:afterAutospacing="0"/>
+        <w:rPr>
+          <w:rStyle w:val="c1"/>
+          <w:rFonts w:ascii="Arial" w:hAnsi="Arial" w:cs="Arial"/>
+          <w:color w:val="000000"/>
+          <w:sz w:val="22"/>
+          <w:szCs w:val="22"/>
+        </w:rPr>
+      </w:pPr>
+    </w:p>
+    <w:p>
+      <w:pPr>
+        <w:pStyle w:val="c0"/>
+        <w:spacing w:before="0" w:beforeAutospacing="0" w:after="0" w:afterAutospacing="0"/>
+        <w:rPr>
+          <w:rStyle w:val="c1"/>
+          <w:rFonts w:ascii="Arial" w:hAnsi="Arial" w:cs="Arial"/>
+          <w:color w:val="000000"/>
+          <w:sz w:val="22"/>
+          <w:szCs w:val="22"/>
+        </w:rPr>
+      </w:pPr>
+    </w:p>
+    <w:p>
+      <w:pPr>
+        <w:pStyle w:val="c0"/>
+        <w:spacing w:before="0" w:beforeAutospacing="0" w:after="0" w:afterAutospacing="0"/>
+        <w:rPr>
+          <w:rStyle w:val="c1"/>
+          <w:rFonts w:ascii="Arial" w:hAnsi="Arial" w:cs="Arial"/>
+          <w:color w:val="000000"/>
+          <w:sz w:val="22"/>
+          <w:szCs w:val="22"/>
+        </w:rPr>
+      </w:pPr>
+    </w:p>
+    <w:p>
+      <w:pPr>
+        <w:pStyle w:val="c0"/>
+        <w:spacing w:before="0" w:beforeAutospacing="0" w:after="0" w:afterAutospacing="0"/>
+        <w:rPr>
+          <w:rStyle w:val="c1"/>
+          <w:rFonts w:ascii="Arial" w:hAnsi="Arial" w:cs="Arial"/>
+          <w:color w:val="000000"/>
+          <w:sz w:val="22"/>
+          <w:szCs w:val="22"/>
+        </w:rPr>
+      </w:pPr>
+    </w:p>
+    <w:p>
+      <w:pPr>
+        <w:pStyle w:val="c0"/>
+        <w:spacing w:before="0" w:beforeAutospacing="0" w:after="0" w:afterAutospacing="0"/>
+        <w:rPr>
+          <w:rStyle w:val="c1"/>
+          <w:rFonts w:ascii="Arial" w:hAnsi="Arial" w:cs="Arial"/>
+          <w:color w:val="000000"/>
+          <w:sz w:val="22"/>
+          <w:szCs w:val="22"/>
+        </w:rPr>
+      </w:pPr>
+    </w:p>
+    <w:p>
+      <w:pPr>
+        <w:pStyle w:val="c0"/>
+        <w:spacing w:before="0" w:beforeAutospacing="0" w:after="0" w:afterAutospacing="0"/>
+        <w:rPr>
+          <w:rStyle w:val="c1"/>
+          <w:rFonts w:ascii="Arial" w:hAnsi="Arial" w:cs="Arial"/>
+          <w:color w:val="000000"/>
+          <w:sz w:val="22"/>
+          <w:szCs w:val="22"/>
+        </w:rPr>
+      </w:pPr>
+    </w:p>
+    <w:p>
+      <w:pPr>
+        <w:pStyle w:val="c0"/>
+        <w:spacing w:before="0" w:beforeAutospacing="0" w:after="0" w:afterAutospacing="0"/>
+        <w:rPr>
+          <w:rStyle w:val="c1"/>
+          <w:rFonts w:ascii="Arial" w:hAnsi="Arial" w:cs="Arial"/>
+          <w:color w:val="000000"/>
+          <w:sz w:val="22"/>
+          <w:szCs w:val="22"/>
+        </w:rPr>
+      </w:pPr>
+    </w:p>
+    <w:p>
+      <w:pPr>
+        <w:pStyle w:val="c0"/>
+        <w:spacing w:before="0" w:beforeAutospacing="0" w:after="0" w:afterAutospacing="0"/>
+        <w:rPr>
+          <w:rStyle w:val="c1"/>
+          <w:rFonts w:ascii="Arial" w:hAnsi="Arial" w:cs="Arial"/>
+          <w:color w:val="000000"/>
+          <w:sz w:val="22"/>
+          <w:szCs w:val="22"/>
+        </w:rPr>
+      </w:pPr>
+    </w:p>
+    <w:p>
+      <w:pPr>
+        <w:pStyle w:val="c0"/>
+        <w:spacing w:before="0" w:beforeAutospacing="0" w:after="0" w:afterAutospacing="0"/>
+        <w:rPr>
+          <w:rStyle w:val="c1"/>
+          <w:rFonts w:ascii="Arial" w:hAnsi="Arial" w:cs="Arial"/>
+          <w:color w:val="000000"/>
+          <w:sz w:val="22"/>
+          <w:szCs w:val="22"/>
+        </w:rPr>
+      </w:pPr>
+    </w:p>
+    <w:p>
+      <w:pPr>
+        <w:pStyle w:val="c0"/>
+        <w:spacing w:before="0" w:beforeAutospacing="0" w:after="0" w:afterAutospacing="0"/>
+        <w:rPr>
+          <w:rStyle w:val="c1"/>
+          <w:rFonts w:ascii="Arial" w:hAnsi="Arial" w:cs="Arial"/>
+          <w:color w:val="000000"/>
+          <w:sz w:val="22"/>
+          <w:szCs w:val="22"/>
+        </w:rPr>
+      </w:pPr>
+    </w:p>
+    <w:p>
+      <w:pPr>
+        <w:pStyle w:val="c0"/>
+        <w:spacing w:before="0" w:beforeAutospacing="0" w:after="0" w:afterAutospacing="0"/>
+        <w:rPr>
+          <w:rStyle w:val="c1"/>
+          <w:rFonts w:ascii="Arial" w:hAnsi="Arial" w:cs="Arial"/>
+          <w:color w:val="000000"/>
+          <w:sz w:val="22"/>
+          <w:szCs w:val="22"/>
+        </w:rPr>
+      </w:pPr>
+    </w:p>
+    <w:p>
+      <w:pPr>
+        <w:pStyle w:val="c0"/>
+        <w:spacing w:before="0" w:beforeAutospacing="0" w:after="0" w:afterAutospacing="0"/>
+        <w:rPr>
+          <w:rFonts w:ascii="Arial" w:hAnsi="Arial" w:cs="Arial"/>
+          <w:color w:val="000000"/>
+          <w:sz w:val="22"/>
+          <w:szCs w:val="22"/>
+        </w:rPr>
+      </w:pPr>
+      <w:r>
+        <w:rPr>
+          <w:rStyle w:val="c1"/>
+          <w:rFonts w:ascii="Arial" w:hAnsi="Arial" w:cs="Arial"/>
+          <w:color w:val="000000"/>
+          <w:sz w:val="22"/>
+          <w:szCs w:val="22"/>
+        </w:rPr>
+        <w:t>3. Report some descriptive statistics regarding this dataset. Include at least one measure of central tendency and at least one measure of variability.</w:t>
       </w:r>
     </w:p>
     <w:p>
@@ -780,240 +784,21 @@
         <w:jc w:val="both"/>
         <w:rPr>
           <w:rFonts w:ascii="Helvetica" w:hAnsi="Helvetica"/>
+          <w:b/>
           <w:color w:val="000000"/>
           <w:sz w:val="21"/>
           <w:szCs w:val="21"/>
         </w:rPr>
       </w:pPr>
-    </w:p>
-    <w:p>
-      <w:pPr>
-        <w:pStyle w:val="c0"/>
-        <w:spacing w:before="0" w:beforeAutospacing="0" w:after="0" w:afterAutospacing="0"/>
-        <w:rPr>
-          <w:rStyle w:val="c1"/>
-          <w:rFonts w:ascii="Arial" w:hAnsi="Arial" w:cs="Arial"/>
-          <w:color w:val="000000"/>
-          <w:sz w:val="22"/>
-          <w:szCs w:val="22"/>
-        </w:rPr>
-      </w:pPr>
-    </w:p>
-    <w:p>
-      <w:pPr>
-        <w:pStyle w:val="c0"/>
-        <w:spacing w:before="0" w:beforeAutospacing="0" w:after="0" w:afterAutospacing="0"/>
-        <w:rPr>
-          <w:rStyle w:val="c1"/>
-          <w:rFonts w:ascii="Arial" w:hAnsi="Arial" w:cs="Arial"/>
-          <w:color w:val="000000"/>
-          <w:sz w:val="22"/>
-          <w:szCs w:val="22"/>
-        </w:rPr>
-      </w:pPr>
-    </w:p>
-    <w:p>
-      <w:pPr>
-        <w:pStyle w:val="c0"/>
-        <w:spacing w:before="0" w:beforeAutospacing="0" w:after="0" w:afterAutospacing="0"/>
-        <w:rPr>
-          <w:rStyle w:val="c1"/>
-          <w:rFonts w:ascii="Arial" w:hAnsi="Arial" w:cs="Arial"/>
-          <w:color w:val="000000"/>
-          <w:sz w:val="22"/>
-          <w:szCs w:val="22"/>
-        </w:rPr>
-      </w:pPr>
-    </w:p>
-    <w:p>
-      <w:pPr>
-        <w:pStyle w:val="c0"/>
-        <w:spacing w:before="0" w:beforeAutospacing="0" w:after="0" w:afterAutospacing="0"/>
-        <w:rPr>
-          <w:rStyle w:val="c1"/>
-          <w:rFonts w:ascii="Arial" w:hAnsi="Arial" w:cs="Arial"/>
-          <w:color w:val="000000"/>
-          <w:sz w:val="22"/>
-          <w:szCs w:val="22"/>
-        </w:rPr>
-      </w:pPr>
-    </w:p>
-    <w:p>
-      <w:pPr>
-        <w:pStyle w:val="c0"/>
-        <w:spacing w:before="0" w:beforeAutospacing="0" w:after="0" w:afterAutospacing="0"/>
-        <w:rPr>
-          <w:rStyle w:val="c1"/>
-          <w:rFonts w:ascii="Arial" w:hAnsi="Arial" w:cs="Arial"/>
-          <w:color w:val="000000"/>
-          <w:sz w:val="22"/>
-          <w:szCs w:val="22"/>
-        </w:rPr>
-      </w:pPr>
-    </w:p>
-    <w:p>
-      <w:pPr>
-        <w:pStyle w:val="c0"/>
-        <w:spacing w:before="0" w:beforeAutospacing="0" w:after="0" w:afterAutospacing="0"/>
-        <w:rPr>
-          <w:rStyle w:val="c1"/>
-          <w:rFonts w:ascii="Arial" w:hAnsi="Arial" w:cs="Arial"/>
-          <w:color w:val="000000"/>
-          <w:sz w:val="22"/>
-          <w:szCs w:val="22"/>
-        </w:rPr>
-      </w:pPr>
-    </w:p>
-    <w:p>
-      <w:pPr>
-        <w:pStyle w:val="c0"/>
-        <w:spacing w:before="0" w:beforeAutospacing="0" w:after="0" w:afterAutospacing="0"/>
-        <w:rPr>
-          <w:rStyle w:val="c1"/>
-          <w:rFonts w:ascii="Arial" w:hAnsi="Arial" w:cs="Arial"/>
-          <w:color w:val="000000"/>
-          <w:sz w:val="22"/>
-          <w:szCs w:val="22"/>
-        </w:rPr>
-      </w:pPr>
-    </w:p>
-    <w:p>
-      <w:pPr>
-        <w:pStyle w:val="c0"/>
-        <w:spacing w:before="0" w:beforeAutospacing="0" w:after="0" w:afterAutospacing="0"/>
-        <w:rPr>
-          <w:rStyle w:val="c1"/>
-          <w:rFonts w:ascii="Arial" w:hAnsi="Arial" w:cs="Arial"/>
-          <w:color w:val="000000"/>
-          <w:sz w:val="22"/>
-          <w:szCs w:val="22"/>
-        </w:rPr>
-      </w:pPr>
-    </w:p>
-    <w:p>
-      <w:pPr>
-        <w:pStyle w:val="c0"/>
-        <w:spacing w:before="0" w:beforeAutospacing="0" w:after="0" w:afterAutospacing="0"/>
-        <w:rPr>
-          <w:rStyle w:val="c1"/>
-          <w:rFonts w:ascii="Arial" w:hAnsi="Arial" w:cs="Arial"/>
-          <w:color w:val="000000"/>
-          <w:sz w:val="22"/>
-          <w:szCs w:val="22"/>
-        </w:rPr>
-      </w:pPr>
-    </w:p>
-    <w:p>
-      <w:pPr>
-        <w:pStyle w:val="c0"/>
-        <w:spacing w:before="0" w:beforeAutospacing="0" w:after="0" w:afterAutospacing="0"/>
-        <w:rPr>
-          <w:rStyle w:val="c1"/>
-          <w:rFonts w:ascii="Arial" w:hAnsi="Arial" w:cs="Arial"/>
-          <w:color w:val="000000"/>
-          <w:sz w:val="22"/>
-          <w:szCs w:val="22"/>
-        </w:rPr>
-      </w:pPr>
-    </w:p>
-    <w:p>
-      <w:pPr>
-        <w:pStyle w:val="c0"/>
-        <w:spacing w:before="0" w:beforeAutospacing="0" w:after="0" w:afterAutospacing="0"/>
-        <w:rPr>
-          <w:rStyle w:val="c1"/>
-          <w:rFonts w:ascii="Arial" w:hAnsi="Arial" w:cs="Arial"/>
-          <w:color w:val="000000"/>
-          <w:sz w:val="22"/>
-          <w:szCs w:val="22"/>
-        </w:rPr>
-      </w:pPr>
-    </w:p>
-    <w:p>
-      <w:pPr>
-        <w:pStyle w:val="c0"/>
-        <w:spacing w:before="0" w:beforeAutospacing="0" w:after="0" w:afterAutospacing="0"/>
-        <w:rPr>
-          <w:rStyle w:val="c1"/>
-          <w:rFonts w:ascii="Arial" w:hAnsi="Arial" w:cs="Arial"/>
-          <w:color w:val="000000"/>
-          <w:sz w:val="22"/>
-          <w:szCs w:val="22"/>
-        </w:rPr>
-      </w:pPr>
-    </w:p>
-    <w:p>
-      <w:pPr>
-        <w:pStyle w:val="c0"/>
-        <w:spacing w:before="0" w:beforeAutospacing="0" w:after="0" w:afterAutospacing="0"/>
-        <w:rPr>
-          <w:rStyle w:val="c1"/>
-          <w:rFonts w:ascii="Arial" w:hAnsi="Arial" w:cs="Arial"/>
-          <w:color w:val="000000"/>
-          <w:sz w:val="22"/>
-          <w:szCs w:val="22"/>
-        </w:rPr>
-      </w:pPr>
-    </w:p>
-    <w:p>
-      <w:pPr>
-        <w:pStyle w:val="c0"/>
-        <w:spacing w:before="0" w:beforeAutospacing="0" w:after="0" w:afterAutospacing="0"/>
-        <w:rPr>
-          <w:rStyle w:val="c1"/>
-          <w:rFonts w:ascii="Arial" w:hAnsi="Arial" w:cs="Arial"/>
-          <w:color w:val="000000"/>
-          <w:sz w:val="22"/>
-          <w:szCs w:val="22"/>
-        </w:rPr>
-      </w:pPr>
-    </w:p>
-    <w:p>
-      <w:pPr>
-        <w:pStyle w:val="c0"/>
-        <w:spacing w:before="0" w:beforeAutospacing="0" w:after="0" w:afterAutospacing="0"/>
-        <w:rPr>
-          <w:rStyle w:val="c1"/>
-          <w:rFonts w:ascii="Arial" w:hAnsi="Arial" w:cs="Arial"/>
-          <w:color w:val="000000"/>
-          <w:sz w:val="22"/>
-          <w:szCs w:val="22"/>
-        </w:rPr>
-      </w:pPr>
-    </w:p>
-    <w:p>
-      <w:pPr>
-        <w:pStyle w:val="c0"/>
-        <w:spacing w:before="0" w:beforeAutospacing="0" w:after="0" w:afterAutospacing="0"/>
-        <w:rPr>
-          <w:rStyle w:val="c1"/>
-          <w:rFonts w:ascii="Arial" w:hAnsi="Arial" w:cs="Arial"/>
-          <w:color w:val="000000"/>
-          <w:sz w:val="22"/>
-          <w:szCs w:val="22"/>
-        </w:rPr>
-      </w:pPr>
-    </w:p>
-    <w:p>
-      <w:pPr>
-        <w:pStyle w:val="c0"/>
-        <w:spacing w:before="0" w:beforeAutospacing="0" w:after="0" w:afterAutospacing="0"/>
-        <w:rPr>
-          <w:rFonts w:ascii="Arial" w:hAnsi="Arial" w:cs="Arial"/>
-          <w:color w:val="000000"/>
-          <w:sz w:val="22"/>
-          <w:szCs w:val="22"/>
-        </w:rPr>
-      </w:pPr>
-      <w:r>
-        <w:rPr>
-          <w:rStyle w:val="c1"/>
-          <w:rFonts w:ascii="Arial" w:hAnsi="Arial" w:cs="Arial"/>
-          <w:color w:val="000000"/>
-          <w:sz w:val="22"/>
-          <w:szCs w:val="22"/>
-        </w:rPr>
-        <w:t>3. Report some descriptive statistics regarding this dataset. Include at least one measure of central tendency and at least one measure of variability.</w:t>
+      <w:r>
+        <w:rPr>
+          <w:rFonts w:ascii="Helvetica" w:hAnsi="Helvetica"/>
+          <w:b/>
+          <w:color w:val="000000"/>
+          <w:sz w:val="21"/>
+          <w:szCs w:val="21"/>
+        </w:rPr>
+        <w:t>Answer:</w:t>
       </w:r>
     </w:p>
     <w:p>
@@ -1038,7 +823,26 @@
           <w:sz w:val="21"/>
           <w:szCs w:val="21"/>
         </w:rPr>
-        <w:t>Answer:</w:t>
+        <w:t>Sample size</w:t>
+      </w:r>
+      <w:r>
+        <w:rPr>
+          <w:rFonts w:ascii="Helvetica" w:hAnsi="Helvetica"/>
+          <w:color w:val="000000"/>
+          <w:sz w:val="21"/>
+          <w:szCs w:val="21"/>
+        </w:rPr>
+        <w:t xml:space="preserve"> is 24</w:t>
+      </w:r>
+      <w:r>
+        <w:rPr>
+          <w:rFonts w:ascii="Helvetica" w:hAnsi="Helvetica"/>
+          <w:b/>
+          <w:color w:val="000000"/>
+          <w:sz w:val="21"/>
+          <w:szCs w:val="21"/>
+        </w:rPr>
+        <w:t>.</w:t>
       </w:r>
     </w:p>
     <w:p>
@@ -1063,7 +867,7 @@
           <w:sz w:val="21"/>
           <w:szCs w:val="21"/>
         </w:rPr>
-        <w:t>Sample size</w:t>
+        <w:t xml:space="preserve">Mean: </w:t>
       </w:r>
       <w:r>
         <w:rPr>
@@ -1072,82 +876,7 @@
           <w:sz w:val="21"/>
           <w:szCs w:val="21"/>
         </w:rPr>
-        <w:t xml:space="preserve"> is 24</w:t>
-      </w:r>
-      <w:r>
-        <w:rPr>
-          <w:rFonts w:ascii="Helvetica" w:hAnsi="Helvetica"/>
-          <w:b/>
-          <w:color w:val="000000"/>
-          <w:sz w:val="21"/>
-          <w:szCs w:val="21"/>
-        </w:rPr>
-        <w:t>.</w:t>
-      </w:r>
-    </w:p>
-    <w:p>
-      <w:pPr>
-        <w:pStyle w:val="NormalWeb"/>
-        <w:shd w:val="clear" w:color="auto" w:fill="FFFFFF"/>
-        <w:spacing w:before="240" w:beforeAutospacing="0" w:after="0" w:afterAutospacing="0"/>
-        <w:jc w:val="both"/>
-        <w:rPr>
-          <w:rFonts w:ascii="Helvetica" w:hAnsi="Helvetica"/>
-          <w:b/>
-          <w:color w:val="000000"/>
-          <w:sz w:val="21"/>
-          <w:szCs w:val="21"/>
-        </w:rPr>
-      </w:pPr>
-      <w:r>
-        <w:rPr>
-          <w:rFonts w:ascii="Helvetica" w:hAnsi="Helvetica"/>
-          <w:b/>
-          <w:color w:val="000000"/>
-          <w:sz w:val="21"/>
-          <w:szCs w:val="21"/>
-        </w:rPr>
-        <w:t xml:space="preserve">Mean: </w:t>
-      </w:r>
-      <w:proofErr w:type="spellStart"/>
-      <w:r>
-        <w:rPr>
-          <w:rFonts w:ascii="Helvetica" w:hAnsi="Helvetica"/>
-          <w:color w:val="000000"/>
-          <w:sz w:val="21"/>
-          <w:szCs w:val="21"/>
-        </w:rPr>
-        <w:t>xbar</w:t>
-      </w:r>
-      <w:proofErr w:type="spellEnd"/>
-      <w:r>
-        <w:rPr>
-          <w:rFonts w:ascii="Helvetica" w:hAnsi="Helvetica"/>
-          <w:color w:val="000000"/>
-          <w:sz w:val="21"/>
-          <w:szCs w:val="21"/>
-        </w:rPr>
-        <w:t xml:space="preserve">=∑x/n (where, </w:t>
-      </w:r>
-      <w:proofErr w:type="spellStart"/>
-      <w:r>
-        <w:rPr>
-          <w:rFonts w:ascii="Helvetica" w:hAnsi="Helvetica"/>
-          <w:color w:val="000000"/>
-          <w:sz w:val="21"/>
-          <w:szCs w:val="21"/>
-        </w:rPr>
-        <w:t>xbar</w:t>
-      </w:r>
-      <w:proofErr w:type="spellEnd"/>
-      <w:r>
-        <w:rPr>
-          <w:rFonts w:ascii="Helvetica" w:hAnsi="Helvetica"/>
-          <w:color w:val="000000"/>
-          <w:sz w:val="21"/>
-          <w:szCs w:val="21"/>
-        </w:rPr>
-        <w:t xml:space="preserve"> is sample mean, x is the value and n is the size of sample)</w:t>
+        <w:t>xbar=∑x/n (where, xbar is sample mean, x is the value and n is the size of sample)</w:t>
       </w:r>
     </w:p>
     <w:p/>
@@ -1473,25 +1202,7 @@
           <w:shd w:val="clear" w:color="auto" w:fill="FFFFFF"/>
         </w:rPr>
         <w:lastRenderedPageBreak/>
-        <w:t xml:space="preserve">5. Now, perform the statistical test and report your results. What </w:t>
-      </w:r>
-      <w:proofErr w:type="gramStart"/>
-      <w:r>
-        <w:rPr>
-          <w:rFonts w:ascii="Arial" w:hAnsi="Arial" w:cs="Arial"/>
-          <w:color w:val="000000"/>
-          <w:shd w:val="clear" w:color="auto" w:fill="FFFFFF"/>
-        </w:rPr>
-        <w:t>is</w:t>
-      </w:r>
-      <w:proofErr w:type="gramEnd"/>
-      <w:r>
-        <w:rPr>
-          <w:rFonts w:ascii="Arial" w:hAnsi="Arial" w:cs="Arial"/>
-          <w:color w:val="000000"/>
-          <w:shd w:val="clear" w:color="auto" w:fill="FFFFFF"/>
-        </w:rPr>
-        <w:t xml:space="preserve"> your confidence level and your critical statistic value? Do you reject the null hypothesis or fail to reject it? Come to a conclusion in terms of the experiment task. Did the results match up with your expectations?</w:t>
+        <w:t>5. Now, perform the statistical test and report your results. What is your confidence level and your critical statistic value? Do you reject the null hypothesis or fail to reject it? Come to a conclusion in terms of the experiment task. Did the results match up with your expectations?</w:t>
       </w:r>
     </w:p>
     <w:p>
@@ -1521,7 +1232,6 @@
           <w:szCs w:val="20"/>
         </w:rPr>
       </w:pPr>
-      <w:proofErr w:type="gramStart"/>
       <w:r>
         <w:rPr>
           <w:rFonts w:ascii="Arial" w:hAnsi="Arial" w:cs="Arial"/>
@@ -1531,7 +1241,6 @@
         </w:rPr>
         <w:t>t-value</w:t>
       </w:r>
-      <w:proofErr w:type="gramEnd"/>
       <w:r>
         <w:rPr>
           <w:rFonts w:ascii="Arial" w:hAnsi="Arial" w:cs="Arial"/>
@@ -1642,7 +1351,6 @@
           <w:szCs w:val="20"/>
         </w:rPr>
       </w:pPr>
-      <w:proofErr w:type="gramStart"/>
       <w:r>
         <w:rPr>
           <w:rFonts w:ascii="Arial" w:hAnsi="Arial" w:cs="Arial"/>
@@ -1650,17 +1358,7 @@
           <w:color w:val="000000" w:themeColor="text1"/>
           <w:shd w:val="clear" w:color="auto" w:fill="FFFFFF"/>
         </w:rPr>
-        <w:t>t-critical</w:t>
-      </w:r>
-      <w:proofErr w:type="gramEnd"/>
-      <w:r>
-        <w:rPr>
-          <w:rFonts w:ascii="Arial" w:hAnsi="Arial" w:cs="Arial"/>
-          <w:b/>
-          <w:color w:val="000000" w:themeColor="text1"/>
-          <w:shd w:val="clear" w:color="auto" w:fill="FFFFFF"/>
-        </w:rPr>
-        <w:t>:</w:t>
+        <w:t>t-critical:</w:t>
       </w:r>
       <w:r>
         <w:rPr>
@@ -1676,8 +1374,43 @@
           <w:sz w:val="20"/>
           <w:szCs w:val="20"/>
         </w:rPr>
-        <w:t>-2.069</w:t>
-      </w:r>
+        <w:t>-1.714</w:t>
+      </w:r>
+    </w:p>
+    <w:p>
+      <w:pPr>
+        <w:rPr>
+          <w:rFonts w:ascii="Arial" w:hAnsi="Arial" w:cs="Arial"/>
+          <w:sz w:val="20"/>
+          <w:szCs w:val="20"/>
+        </w:rPr>
+      </w:pPr>
+      <w:r>
+        <w:rPr>
+          <w:rFonts w:ascii="Arial" w:hAnsi="Arial" w:cs="Arial"/>
+          <w:b/>
+          <w:sz w:val="20"/>
+          <w:szCs w:val="20"/>
+        </w:rPr>
+        <w:t>DF</w:t>
+      </w:r>
+      <w:r>
+        <w:rPr>
+          <w:rFonts w:ascii="Arial" w:hAnsi="Arial" w:cs="Arial"/>
+          <w:sz w:val="20"/>
+          <w:szCs w:val="20"/>
+        </w:rPr>
+        <w:t>: 23</w:t>
+      </w:r>
+    </w:p>
+    <w:p>
+      <w:pPr>
+        <w:rPr>
+          <w:rFonts w:ascii="Arial" w:hAnsi="Arial" w:cs="Arial"/>
+          <w:sz w:val="20"/>
+          <w:szCs w:val="20"/>
+        </w:rPr>
+      </w:pPr>
     </w:p>
     <w:p>
       <w:pPr>
@@ -1805,23 +1538,14 @@
       </w:hyperlink>
     </w:p>
     <w:p>
-      <w:proofErr w:type="spellStart"/>
-      <w:proofErr w:type="gramStart"/>
-      <w:r>
-        <w:t>Udacity</w:t>
-      </w:r>
-      <w:proofErr w:type="spellEnd"/>
-      <w:r>
-        <w:t xml:space="preserve"> Lectures.</w:t>
-      </w:r>
-      <w:proofErr w:type="gramEnd"/>
-    </w:p>
-    <w:p>
-      <w:proofErr w:type="gramStart"/>
+      <w:r>
+        <w:t>Udacity Lectures.</w:t>
+      </w:r>
+    </w:p>
+    <w:p>
       <w:r>
         <w:t>Google Sheets.</w:t>
       </w:r>
-      <w:proofErr w:type="gramEnd"/>
     </w:p>
     <w:p>
       <w:r>

</xml_diff>